<commit_message>
updated sem 2-3, leson 3, examples of dasboards
</commit_message>
<xml_diff>
--- a/Примеры отчетов в Power BI.docx
+++ b/Примеры отчетов в Power BI.docx
@@ -4,6 +4,7 @@
   <w:body>
     <w:p>
       <w:pPr>
+        <w:pStyle w:val="a3"/>
         <w:rPr>
           <w:lang w:val="en-US"/>
         </w:rPr>
@@ -86,7 +87,6 @@
           <w:lang w:val="en-US"/>
         </w:rPr>
       </w:pPr>
-      <w:bookmarkStart w:id="0" w:name="_GoBack"/>
       <w:r>
         <w:rPr>
           <w:noProof/>
@@ -135,7 +135,6 @@
           </wp:inline>
         </w:drawing>
       </w:r>
-      <w:bookmarkEnd w:id="0"/>
     </w:p>
     <w:p>
       <w:pPr>
@@ -143,6 +142,223 @@
           <w:lang w:val="en-US"/>
         </w:rPr>
       </w:pPr>
+      <w:r>
+        <w:rPr>
+          <w:noProof/>
+          <w:lang w:eastAsia="ru-RU"/>
+        </w:rPr>
+        <w:lastRenderedPageBreak/>
+        <w:drawing>
+          <wp:inline distT="0" distB="0" distL="0" distR="0" wp14:anchorId="30023336" wp14:editId="164294A3">
+            <wp:extent cx="6057900" cy="3923665"/>
+            <wp:effectExtent l="0" t="0" r="0" b="635"/>
+            <wp:docPr id="3" name="Рисунок 3"/>
+            <wp:cNvGraphicFramePr>
+              <a:graphicFrameLocks xmlns:a="http://schemas.openxmlformats.org/drawingml/2006/main" noChangeAspect="1"/>
+            </wp:cNvGraphicFramePr>
+            <a:graphic xmlns:a="http://schemas.openxmlformats.org/drawingml/2006/main">
+              <a:graphicData uri="http://schemas.openxmlformats.org/drawingml/2006/picture">
+                <pic:pic xmlns:pic="http://schemas.openxmlformats.org/drawingml/2006/picture">
+                  <pic:nvPicPr>
+                    <pic:cNvPr id="1" name=""/>
+                    <pic:cNvPicPr/>
+                  </pic:nvPicPr>
+                  <pic:blipFill rotWithShape="1">
+                    <a:blip r:embed="rId6"/>
+                    <a:srcRect l="49573" t="32616" r="11034" b="35492"/>
+                    <a:stretch/>
+                  </pic:blipFill>
+                  <pic:spPr bwMode="auto">
+                    <a:xfrm>
+                      <a:off x="0" y="0"/>
+                      <a:ext cx="6080570" cy="3938348"/>
+                    </a:xfrm>
+                    <a:prstGeom prst="rect">
+                      <a:avLst/>
+                    </a:prstGeom>
+                    <a:ln>
+                      <a:noFill/>
+                    </a:ln>
+                    <a:extLst>
+                      <a:ext uri="{53640926-AAD7-44D8-BBD7-CCE9431645EC}">
+                        <a14:shadowObscured xmlns:a14="http://schemas.microsoft.com/office/drawing/2010/main"/>
+                      </a:ext>
+                    </a:extLst>
+                  </pic:spPr>
+                </pic:pic>
+              </a:graphicData>
+            </a:graphic>
+          </wp:inline>
+        </w:drawing>
+      </w:r>
+    </w:p>
+    <w:p>
+      <w:pPr>
+        <w:rPr>
+          <w:lang w:val="en-US"/>
+        </w:rPr>
+      </w:pPr>
+      <w:r>
+        <w:rPr>
+          <w:noProof/>
+          <w:lang w:eastAsia="ru-RU"/>
+        </w:rPr>
+        <w:drawing>
+          <wp:inline distT="0" distB="0" distL="0" distR="0" wp14:anchorId="51E4EEE9" wp14:editId="6D7B6476">
+            <wp:extent cx="5705475" cy="3952240"/>
+            <wp:effectExtent l="0" t="0" r="9525" b="0"/>
+            <wp:docPr id="4" name="Рисунок 4"/>
+            <wp:cNvGraphicFramePr>
+              <a:graphicFrameLocks xmlns:a="http://schemas.openxmlformats.org/drawingml/2006/main" noChangeAspect="1"/>
+            </wp:cNvGraphicFramePr>
+            <a:graphic xmlns:a="http://schemas.openxmlformats.org/drawingml/2006/main">
+              <a:graphicData uri="http://schemas.openxmlformats.org/drawingml/2006/picture">
+                <pic:pic xmlns:pic="http://schemas.openxmlformats.org/drawingml/2006/picture">
+                  <pic:nvPicPr>
+                    <pic:cNvPr id="1" name=""/>
+                    <pic:cNvPicPr/>
+                  </pic:nvPicPr>
+                  <pic:blipFill rotWithShape="1">
+                    <a:blip r:embed="rId7"/>
+                    <a:srcRect l="55015" t="46388" r="4384" b="18458"/>
+                    <a:stretch/>
+                  </pic:blipFill>
+                  <pic:spPr bwMode="auto">
+                    <a:xfrm>
+                      <a:off x="0" y="0"/>
+                      <a:ext cx="5719592" cy="3962019"/>
+                    </a:xfrm>
+                    <a:prstGeom prst="rect">
+                      <a:avLst/>
+                    </a:prstGeom>
+                    <a:ln>
+                      <a:noFill/>
+                    </a:ln>
+                    <a:extLst>
+                      <a:ext uri="{53640926-AAD7-44D8-BBD7-CCE9431645EC}">
+                        <a14:shadowObscured xmlns:a14="http://schemas.microsoft.com/office/drawing/2010/main"/>
+                      </a:ext>
+                    </a:extLst>
+                  </pic:spPr>
+                </pic:pic>
+              </a:graphicData>
+            </a:graphic>
+          </wp:inline>
+        </w:drawing>
+      </w:r>
+    </w:p>
+    <w:p>
+      <w:pPr>
+        <w:rPr>
+          <w:lang w:val="en-US"/>
+        </w:rPr>
+      </w:pPr>
+      <w:r>
+        <w:rPr>
+          <w:noProof/>
+          <w:lang w:eastAsia="ru-RU"/>
+        </w:rPr>
+        <w:lastRenderedPageBreak/>
+        <w:drawing>
+          <wp:inline distT="0" distB="0" distL="0" distR="0" wp14:anchorId="67B5C519" wp14:editId="066E9EB5">
+            <wp:extent cx="6802891" cy="2886075"/>
+            <wp:effectExtent l="0" t="0" r="0" b="0"/>
+            <wp:docPr id="5" name="Рисунок 5"/>
+            <wp:cNvGraphicFramePr>
+              <a:graphicFrameLocks xmlns:a="http://schemas.openxmlformats.org/drawingml/2006/main" noChangeAspect="1"/>
+            </wp:cNvGraphicFramePr>
+            <a:graphic xmlns:a="http://schemas.openxmlformats.org/drawingml/2006/main">
+              <a:graphicData uri="http://schemas.openxmlformats.org/drawingml/2006/picture">
+                <pic:pic xmlns:pic="http://schemas.openxmlformats.org/drawingml/2006/picture">
+                  <pic:nvPicPr>
+                    <pic:cNvPr id="1" name=""/>
+                    <pic:cNvPicPr/>
+                  </pic:nvPicPr>
+                  <pic:blipFill rotWithShape="1">
+                    <a:blip r:embed="rId8"/>
+                    <a:srcRect l="8989" t="35335" r="4900" b="19002"/>
+                    <a:stretch/>
+                  </pic:blipFill>
+                  <pic:spPr bwMode="auto">
+                    <a:xfrm>
+                      <a:off x="0" y="0"/>
+                      <a:ext cx="6806351" cy="2887543"/>
+                    </a:xfrm>
+                    <a:prstGeom prst="rect">
+                      <a:avLst/>
+                    </a:prstGeom>
+                    <a:ln>
+                      <a:noFill/>
+                    </a:ln>
+                    <a:extLst>
+                      <a:ext uri="{53640926-AAD7-44D8-BBD7-CCE9431645EC}">
+                        <a14:shadowObscured xmlns:a14="http://schemas.microsoft.com/office/drawing/2010/main"/>
+                      </a:ext>
+                    </a:extLst>
+                  </pic:spPr>
+                </pic:pic>
+              </a:graphicData>
+            </a:graphic>
+          </wp:inline>
+        </w:drawing>
+      </w:r>
+    </w:p>
+    <w:p>
+      <w:pPr>
+        <w:rPr>
+          <w:lang w:val="en-US"/>
+        </w:rPr>
+      </w:pPr>
+      <w:bookmarkStart w:id="0" w:name="_GoBack"/>
+      <w:r>
+        <w:rPr>
+          <w:noProof/>
+          <w:lang w:eastAsia="ru-RU"/>
+        </w:rPr>
+        <w:drawing>
+          <wp:inline distT="0" distB="0" distL="0" distR="0" wp14:anchorId="3CCD9FEE" wp14:editId="1A37FFF1">
+            <wp:extent cx="6799386" cy="2743200"/>
+            <wp:effectExtent l="0" t="0" r="1905" b="0"/>
+            <wp:docPr id="6" name="Рисунок 6"/>
+            <wp:cNvGraphicFramePr>
+              <a:graphicFrameLocks xmlns:a="http://schemas.openxmlformats.org/drawingml/2006/main" noChangeAspect="1"/>
+            </wp:cNvGraphicFramePr>
+            <a:graphic xmlns:a="http://schemas.openxmlformats.org/drawingml/2006/main">
+              <a:graphicData uri="http://schemas.openxmlformats.org/drawingml/2006/picture">
+                <pic:pic xmlns:pic="http://schemas.openxmlformats.org/drawingml/2006/picture">
+                  <pic:nvPicPr>
+                    <pic:cNvPr id="1" name=""/>
+                    <pic:cNvPicPr/>
+                  </pic:nvPicPr>
+                  <pic:blipFill rotWithShape="1">
+                    <a:blip r:embed="rId9"/>
+                    <a:srcRect l="6523" t="36241" r="9394" b="21358"/>
+                    <a:stretch/>
+                  </pic:blipFill>
+                  <pic:spPr bwMode="auto">
+                    <a:xfrm>
+                      <a:off x="0" y="0"/>
+                      <a:ext cx="6807198" cy="2746352"/>
+                    </a:xfrm>
+                    <a:prstGeom prst="rect">
+                      <a:avLst/>
+                    </a:prstGeom>
+                    <a:ln>
+                      <a:noFill/>
+                    </a:ln>
+                    <a:extLst>
+                      <a:ext uri="{53640926-AAD7-44D8-BBD7-CCE9431645EC}">
+                        <a14:shadowObscured xmlns:a14="http://schemas.microsoft.com/office/drawing/2010/main"/>
+                      </a:ext>
+                    </a:extLst>
+                  </pic:spPr>
+                </pic:pic>
+              </a:graphicData>
+            </a:graphic>
+          </wp:inline>
+        </w:drawing>
+      </w:r>
+      <w:bookmarkEnd w:id="0"/>
     </w:p>
     <w:sectPr>
       <w:pgSz w:w="11906" w:h="16838"/>
@@ -548,6 +764,27 @@
     <w:name w:val="Normal"/>
     <w:qFormat/>
   </w:style>
+  <w:style w:type="paragraph" w:styleId="1">
+    <w:name w:val="heading 1"/>
+    <w:basedOn w:val="a"/>
+    <w:next w:val="a"/>
+    <w:link w:val="10"/>
+    <w:uiPriority w:val="9"/>
+    <w:qFormat/>
+    <w:rsid w:val="001908F4"/>
+    <w:pPr>
+      <w:keepNext/>
+      <w:keepLines/>
+      <w:spacing w:before="240" w:after="0"/>
+      <w:outlineLvl w:val="0"/>
+    </w:pPr>
+    <w:rPr>
+      <w:rFonts w:asciiTheme="majorHAnsi" w:eastAsiaTheme="majorEastAsia" w:hAnsiTheme="majorHAnsi" w:cstheme="majorBidi"/>
+      <w:color w:val="2E74B5" w:themeColor="accent1" w:themeShade="BF"/>
+      <w:sz w:val="32"/>
+      <w:szCs w:val="32"/>
+    </w:rPr>
+  </w:style>
   <w:style w:type="character" w:default="1" w:styleId="a0">
     <w:name w:val="Default Paragraph Font"/>
     <w:uiPriority w:val="1"/>
@@ -574,6 +811,53 @@
     <w:uiPriority w:val="99"/>
     <w:semiHidden/>
     <w:unhideWhenUsed/>
+  </w:style>
+  <w:style w:type="character" w:customStyle="1" w:styleId="10">
+    <w:name w:val="Заголовок 1 Знак"/>
+    <w:basedOn w:val="a0"/>
+    <w:link w:val="1"/>
+    <w:uiPriority w:val="9"/>
+    <w:rsid w:val="001908F4"/>
+    <w:rPr>
+      <w:rFonts w:asciiTheme="majorHAnsi" w:eastAsiaTheme="majorEastAsia" w:hAnsiTheme="majorHAnsi" w:cstheme="majorBidi"/>
+      <w:color w:val="2E74B5" w:themeColor="accent1" w:themeShade="BF"/>
+      <w:sz w:val="32"/>
+      <w:szCs w:val="32"/>
+    </w:rPr>
+  </w:style>
+  <w:style w:type="paragraph" w:styleId="a3">
+    <w:name w:val="Title"/>
+    <w:basedOn w:val="a"/>
+    <w:next w:val="a"/>
+    <w:link w:val="a4"/>
+    <w:uiPriority w:val="10"/>
+    <w:qFormat/>
+    <w:rsid w:val="001908F4"/>
+    <w:pPr>
+      <w:spacing w:after="0" w:line="240" w:lineRule="auto"/>
+      <w:contextualSpacing/>
+    </w:pPr>
+    <w:rPr>
+      <w:rFonts w:asciiTheme="majorHAnsi" w:eastAsiaTheme="majorEastAsia" w:hAnsiTheme="majorHAnsi" w:cstheme="majorBidi"/>
+      <w:spacing w:val="-10"/>
+      <w:kern w:val="28"/>
+      <w:sz w:val="56"/>
+      <w:szCs w:val="56"/>
+    </w:rPr>
+  </w:style>
+  <w:style w:type="character" w:customStyle="1" w:styleId="a4">
+    <w:name w:val="Заголовок Знак"/>
+    <w:basedOn w:val="a0"/>
+    <w:link w:val="a3"/>
+    <w:uiPriority w:val="10"/>
+    <w:rsid w:val="001908F4"/>
+    <w:rPr>
+      <w:rFonts w:asciiTheme="majorHAnsi" w:eastAsiaTheme="majorEastAsia" w:hAnsiTheme="majorHAnsi" w:cstheme="majorBidi"/>
+      <w:spacing w:val="-10"/>
+      <w:kern w:val="28"/>
+      <w:sz w:val="56"/>
+      <w:szCs w:val="56"/>
+    </w:rPr>
   </w:style>
 </w:styles>
 </file>

</xml_diff>

<commit_message>
added files sem 7
</commit_message>
<xml_diff>
--- a/Примеры отчетов в Power BI.docx
+++ b/Примеры отчетов в Power BI.docx
@@ -73,8 +73,6 @@
           </wp:inline>
         </w:drawing>
       </w:r>
-      <w:bookmarkStart w:id="0" w:name="_GoBack"/>
-      <w:bookmarkEnd w:id="0"/>
     </w:p>
     <w:p>
       <w:pPr>
@@ -451,6 +449,80 @@
                     <a:xfrm>
                       <a:off x="0" y="0"/>
                       <a:ext cx="6835892" cy="3117624"/>
+                    </a:xfrm>
+                    <a:prstGeom prst="rect">
+                      <a:avLst/>
+                    </a:prstGeom>
+                    <a:ln>
+                      <a:noFill/>
+                    </a:ln>
+                    <a:extLst>
+                      <a:ext uri="{53640926-AAD7-44D8-BBD7-CCE9431645EC}">
+                        <a14:shadowObscured xmlns:a14="http://schemas.microsoft.com/office/drawing/2010/main"/>
+                      </a:ext>
+                    </a:extLst>
+                  </pic:spPr>
+                </pic:pic>
+              </a:graphicData>
+            </a:graphic>
+          </wp:inline>
+        </w:drawing>
+      </w:r>
+    </w:p>
+    <w:p/>
+    <w:p/>
+    <w:p/>
+    <w:p/>
+    <w:p/>
+    <w:p/>
+    <w:p/>
+    <w:p/>
+    <w:p/>
+    <w:p/>
+    <w:p/>
+    <w:p>
+      <w:bookmarkStart w:id="0" w:name="_GoBack"/>
+      <w:bookmarkEnd w:id="0"/>
+      <w:r>
+        <w:lastRenderedPageBreak/>
+        <w:t>Фильтр в виде закладки.</w:t>
+      </w:r>
+    </w:p>
+    <w:p>
+      <w:pPr>
+        <w:rPr>
+          <w:lang w:val="en-US"/>
+        </w:rPr>
+      </w:pPr>
+      <w:r>
+        <w:rPr>
+          <w:noProof/>
+          <w:lang w:eastAsia="ru-RU"/>
+        </w:rPr>
+        <w:drawing>
+          <wp:inline distT="0" distB="0" distL="0" distR="0" wp14:anchorId="5AB4495D" wp14:editId="296DEC6A">
+            <wp:extent cx="5314950" cy="3165945"/>
+            <wp:effectExtent l="0" t="0" r="0" b="0"/>
+            <wp:docPr id="9" name="Рисунок 9"/>
+            <wp:cNvGraphicFramePr>
+              <a:graphicFrameLocks xmlns:a="http://schemas.openxmlformats.org/drawingml/2006/main" noChangeAspect="1"/>
+            </wp:cNvGraphicFramePr>
+            <a:graphic xmlns:a="http://schemas.openxmlformats.org/drawingml/2006/main">
+              <a:graphicData uri="http://schemas.openxmlformats.org/drawingml/2006/picture">
+                <pic:pic xmlns:pic="http://schemas.openxmlformats.org/drawingml/2006/picture">
+                  <pic:nvPicPr>
+                    <pic:cNvPr id="1" name=""/>
+                    <pic:cNvPicPr/>
+                  </pic:nvPicPr>
+                  <pic:blipFill rotWithShape="1">
+                    <a:blip r:embed="rId12"/>
+                    <a:srcRect l="7393" t="48381" r="52450" b="21720"/>
+                    <a:stretch/>
+                  </pic:blipFill>
+                  <pic:spPr bwMode="auto">
+                    <a:xfrm>
+                      <a:off x="0" y="0"/>
+                      <a:ext cx="5328911" cy="3174261"/>
                     </a:xfrm>
                     <a:prstGeom prst="rect">
                       <a:avLst/>

</xml_diff>